<commit_message>
Projektni zadatak - izmena
Dodat funkcionalni zahtev za automatski odabir objave dana.
</commit_message>
<xml_diff>
--- a/Dokumentacija/Faza 1 - Projektni zadatak/Projektni zadatak.docx
+++ b/Dokumentacija/Faza 1 - Projektni zadatak/Projektni zadatak.docx
@@ -13,8 +13,6 @@
       </w:sdtPr>
       <w:sdtEndPr/>
       <w:sdtContent>
-        <w:bookmarkStart w:id="0" w:name="_GoBack" w:displacedByCustomXml="prev"/>
-        <w:bookmarkEnd w:id="0" w:displacedByCustomXml="prev"/>
         <w:p>
           <w:pPr>
             <w:jc w:val="center"/>
@@ -42,7 +40,7 @@
           <w:r>
             <w:rPr>
               <w:noProof/>
-              <w:lang w:eastAsia="sr-Latn-RS"/>
+              <w:lang w:val="en-US"/>
             </w:rPr>
             <mc:AlternateContent>
               <mc:Choice Requires="wps">
@@ -143,7 +141,7 @@
                                         <w:rPr>
                                           <w:noProof/>
                                           <w:color w:val="FF1A87"/>
-                                          <w:lang w:eastAsia="sr-Latn-RS"/>
+                                          <w:lang w:val="en-US"/>
                                         </w:rPr>
                                         <w:drawing>
                                           <wp:inline distT="0" distB="0" distL="0" distR="0" wp14:anchorId="2537CF4A" wp14:editId="69180AEB">
@@ -315,7 +313,7 @@
                                             <w:rPr>
                                               <w:color w:val="000000" w:themeColor="text1"/>
                                             </w:rPr>
-                                            <w:t>Verzija 1.2</w:t>
+                                            <w:t>Verzija 1.3</w:t>
                                           </w:r>
                                         </w:p>
                                       </w:sdtContent>
@@ -393,11 +391,33 @@
                                         </w:sdtPr>
                                         <w:sdtEndPr/>
                                         <w:sdtContent>
+                                          <w:proofErr w:type="spellStart"/>
                                           <w:r>
                                             <w:rPr>
                                               <w:color w:val="44546A" w:themeColor="text2"/>
                                             </w:rPr>
-                                            <w:t>Vukašin Stepanović -</w:t>
+                                            <w:t>Vukašin</w:t>
+                                          </w:r>
+                                          <w:proofErr w:type="spellEnd"/>
+                                          <w:r>
+                                            <w:rPr>
+                                              <w:color w:val="44546A" w:themeColor="text2"/>
+                                            </w:rPr>
+                                            <w:t xml:space="preserve"> </w:t>
+                                          </w:r>
+                                          <w:proofErr w:type="spellStart"/>
+                                          <w:r>
+                                            <w:rPr>
+                                              <w:color w:val="44546A" w:themeColor="text2"/>
+                                            </w:rPr>
+                                            <w:t>Stepanović</w:t>
+                                          </w:r>
+                                          <w:proofErr w:type="spellEnd"/>
+                                          <w:r>
+                                            <w:rPr>
+                                              <w:color w:val="44546A" w:themeColor="text2"/>
+                                            </w:rPr>
+                                            <w:t xml:space="preserve"> -</w:t>
                                           </w:r>
                                           <w:r>
                                             <w:rPr>
@@ -522,7 +542,7 @@
                                   <w:rPr>
                                     <w:noProof/>
                                     <w:color w:val="FF1A87"/>
-                                    <w:lang w:eastAsia="sr-Latn-RS"/>
+                                    <w:lang w:val="en-US"/>
                                   </w:rPr>
                                   <w:drawing>
                                     <wp:inline distT="0" distB="0" distL="0" distR="0" wp14:anchorId="2537CF4A" wp14:editId="69180AEB">
@@ -694,7 +714,7 @@
                                       <w:rPr>
                                         <w:color w:val="000000" w:themeColor="text1"/>
                                       </w:rPr>
-                                      <w:t>Verzija 1.2</w:t>
+                                      <w:t>Verzija 1.3</w:t>
                                     </w:r>
                                   </w:p>
                                 </w:sdtContent>
@@ -772,11 +792,33 @@
                                   </w:sdtPr>
                                   <w:sdtEndPr/>
                                   <w:sdtContent>
+                                    <w:proofErr w:type="spellStart"/>
                                     <w:r>
                                       <w:rPr>
                                         <w:color w:val="44546A" w:themeColor="text2"/>
                                       </w:rPr>
-                                      <w:t>Vukašin Stepanović -</w:t>
+                                      <w:t>Vukašin</w:t>
+                                    </w:r>
+                                    <w:proofErr w:type="spellEnd"/>
+                                    <w:r>
+                                      <w:rPr>
+                                        <w:color w:val="44546A" w:themeColor="text2"/>
+                                      </w:rPr>
+                                      <w:t xml:space="preserve"> </w:t>
+                                    </w:r>
+                                    <w:proofErr w:type="spellStart"/>
+                                    <w:r>
+                                      <w:rPr>
+                                        <w:color w:val="44546A" w:themeColor="text2"/>
+                                      </w:rPr>
+                                      <w:t>Stepanović</w:t>
+                                    </w:r>
+                                    <w:proofErr w:type="spellEnd"/>
+                                    <w:r>
+                                      <w:rPr>
+                                        <w:color w:val="44546A" w:themeColor="text2"/>
+                                      </w:rPr>
+                                      <w:t xml:space="preserve"> -</w:t>
                                     </w:r>
                                     <w:r>
                                       <w:rPr>
@@ -1120,7 +1162,11 @@
                 <w:cnfStyle w:val="001000000000" w:firstRow="0" w:lastRow="0" w:firstColumn="1" w:lastColumn="0" w:oddVBand="0" w:evenVBand="0" w:oddHBand="0" w:evenHBand="0" w:firstRowFirstColumn="0" w:firstRowLastColumn="0" w:lastRowFirstColumn="0" w:lastRowLastColumn="0"/>
                 <w:tcW w:w="1774" w:type="dxa"/>
               </w:tcPr>
-              <w:p/>
+              <w:p>
+                <w:r>
+                  <w:t>31.3.2022.</w:t>
+                </w:r>
+              </w:p>
             </w:tc>
             <w:tc>
               <w:tcPr>
@@ -1130,6 +1176,9 @@
                 <w:pPr>
                   <w:cnfStyle w:val="000000000000" w:firstRow="0" w:lastRow="0" w:firstColumn="0" w:lastColumn="0" w:oddVBand="0" w:evenVBand="0" w:oddHBand="0" w:evenHBand="0" w:firstRowFirstColumn="0" w:firstRowLastColumn="0" w:lastRowFirstColumn="0" w:lastRowLastColumn="0"/>
                 </w:pPr>
+                <w:r>
+                  <w:t>1.3</w:t>
+                </w:r>
               </w:p>
             </w:tc>
             <w:tc>
@@ -1140,6 +1189,9 @@
                 <w:pPr>
                   <w:cnfStyle w:val="000000000000" w:firstRow="0" w:lastRow="0" w:firstColumn="0" w:lastColumn="0" w:oddVBand="0" w:evenVBand="0" w:oddHBand="0" w:evenHBand="0" w:firstRowFirstColumn="0" w:firstRowLastColumn="0" w:lastRowFirstColumn="0" w:lastRowLastColumn="0"/>
                 </w:pPr>
+                <w:r>
+                  <w:t>Promena funkcionalnih zahteva</w:t>
+                </w:r>
               </w:p>
             </w:tc>
             <w:tc>
@@ -1150,6 +1202,9 @@
                 <w:pPr>
                   <w:cnfStyle w:val="000000000000" w:firstRow="0" w:lastRow="0" w:firstColumn="0" w:lastColumn="0" w:oddVBand="0" w:evenVBand="0" w:oddHBand="0" w:evenHBand="0" w:firstRowFirstColumn="0" w:firstRowLastColumn="0" w:lastRowFirstColumn="0" w:lastRowLastColumn="0"/>
                 </w:pPr>
+                <w:r>
+                  <w:t>Petar Repac</w:t>
+                </w:r>
               </w:p>
             </w:tc>
           </w:tr>
@@ -1257,12 +1312,14 @@
                   <w:color w:val="FF1A87"/>
                 </w:rPr>
               </w:pPr>
+              <w:proofErr w:type="spellStart"/>
               <w:r>
                 <w:rPr>
                   <w:color w:val="FF1A87"/>
                 </w:rPr>
                 <w:t>Sadržaj</w:t>
               </w:r>
+              <w:proofErr w:type="spellEnd"/>
             </w:p>
             <w:p>
               <w:pPr>
@@ -2403,7 +2460,7 @@
         <w:lastRenderedPageBreak/>
         <w:t xml:space="preserve"> </w:t>
       </w:r>
-      <w:bookmarkStart w:id="1" w:name="_Toc98346767"/>
+      <w:bookmarkStart w:id="0" w:name="_Toc98346767"/>
       <w:r>
         <w:rPr>
           <w:b/>
@@ -2411,7 +2468,7 @@
         </w:rPr>
         <w:t>Uvod</w:t>
       </w:r>
-      <w:bookmarkEnd w:id="1"/>
+      <w:bookmarkEnd w:id="0"/>
     </w:p>
     <w:p/>
     <w:p>
@@ -2466,7 +2523,7 @@
           <w:color w:val="FF1A87"/>
         </w:rPr>
       </w:pPr>
-      <w:bookmarkStart w:id="2" w:name="_Toc98346768"/>
+      <w:bookmarkStart w:id="1" w:name="_Toc98346768"/>
       <w:r>
         <w:rPr>
           <w:b/>
@@ -2474,7 +2531,7 @@
         </w:rPr>
         <w:t>Opis problema</w:t>
       </w:r>
-      <w:bookmarkEnd w:id="2"/>
+      <w:bookmarkEnd w:id="1"/>
     </w:p>
     <w:p/>
     <w:p>
@@ -2505,7 +2562,7 @@
           <w:color w:val="FF1A87"/>
         </w:rPr>
       </w:pPr>
-      <w:bookmarkStart w:id="3" w:name="_Toc98346769"/>
+      <w:bookmarkStart w:id="2" w:name="_Toc98346769"/>
       <w:r>
         <w:rPr>
           <w:b/>
@@ -2513,7 +2570,7 @@
         </w:rPr>
         <w:t>Kategorije korisnika</w:t>
       </w:r>
-      <w:bookmarkEnd w:id="3"/>
+      <w:bookmarkEnd w:id="2"/>
     </w:p>
     <w:p/>
     <w:p>
@@ -2541,14 +2598,14 @@
           <w:color w:val="FF1A87"/>
         </w:rPr>
       </w:pPr>
-      <w:bookmarkStart w:id="4" w:name="_Toc98346770"/>
+      <w:bookmarkStart w:id="3" w:name="_Toc98346770"/>
       <w:r>
         <w:rPr>
           <w:color w:val="FF1A87"/>
         </w:rPr>
         <w:t>Neregistrovani korisnik – gost</w:t>
       </w:r>
-      <w:bookmarkEnd w:id="4"/>
+      <w:bookmarkEnd w:id="3"/>
     </w:p>
     <w:p>
       <w:pPr>
@@ -2557,24 +2614,330 @@
           <w:lang w:val="en-US"/>
         </w:rPr>
       </w:pPr>
+      <w:proofErr w:type="spellStart"/>
       <w:r>
         <w:rPr>
           <w:lang w:val="en-US"/>
         </w:rPr>
-        <w:t xml:space="preserve">Svako može pristupiti sajtu Kavujlija, ali oni koji se odluče da ne naprave korisnički profil mogu samo gledati objave iz </w:t>
-      </w:r>
+        <w:t>Svako</w:t>
+      </w:r>
+      <w:proofErr w:type="spellEnd"/>
+      <w:r>
+        <w:rPr>
+          <w:lang w:val="en-US"/>
+        </w:rPr>
+        <w:t xml:space="preserve"> </w:t>
+      </w:r>
+      <w:proofErr w:type="spellStart"/>
+      <w:r>
+        <w:rPr>
+          <w:lang w:val="en-US"/>
+        </w:rPr>
+        <w:t>može</w:t>
+      </w:r>
+      <w:proofErr w:type="spellEnd"/>
+      <w:r>
+        <w:rPr>
+          <w:lang w:val="en-US"/>
+        </w:rPr>
+        <w:t xml:space="preserve"> </w:t>
+      </w:r>
+      <w:proofErr w:type="spellStart"/>
+      <w:r>
+        <w:rPr>
+          <w:lang w:val="en-US"/>
+        </w:rPr>
+        <w:t>pristupiti</w:t>
+      </w:r>
+      <w:proofErr w:type="spellEnd"/>
+      <w:r>
+        <w:rPr>
+          <w:lang w:val="en-US"/>
+        </w:rPr>
+        <w:t xml:space="preserve"> </w:t>
+      </w:r>
+      <w:proofErr w:type="spellStart"/>
+      <w:r>
+        <w:rPr>
+          <w:lang w:val="en-US"/>
+        </w:rPr>
+        <w:t>sajtu</w:t>
+      </w:r>
+      <w:proofErr w:type="spellEnd"/>
+      <w:r>
+        <w:rPr>
+          <w:lang w:val="en-US"/>
+        </w:rPr>
+        <w:t xml:space="preserve"> </w:t>
+      </w:r>
+      <w:proofErr w:type="spellStart"/>
+      <w:r>
+        <w:rPr>
+          <w:lang w:val="en-US"/>
+        </w:rPr>
+        <w:t>Kavujlija</w:t>
+      </w:r>
+      <w:proofErr w:type="spellEnd"/>
+      <w:r>
+        <w:rPr>
+          <w:lang w:val="en-US"/>
+        </w:rPr>
+        <w:t xml:space="preserve">, </w:t>
+      </w:r>
+      <w:proofErr w:type="spellStart"/>
+      <w:r>
+        <w:rPr>
+          <w:lang w:val="en-US"/>
+        </w:rPr>
+        <w:t>ali</w:t>
+      </w:r>
+      <w:proofErr w:type="spellEnd"/>
+      <w:r>
+        <w:rPr>
+          <w:lang w:val="en-US"/>
+        </w:rPr>
+        <w:t xml:space="preserve"> </w:t>
+      </w:r>
+      <w:proofErr w:type="spellStart"/>
+      <w:r>
+        <w:rPr>
+          <w:lang w:val="en-US"/>
+        </w:rPr>
+        <w:t>oni</w:t>
+      </w:r>
+      <w:proofErr w:type="spellEnd"/>
+      <w:r>
+        <w:rPr>
+          <w:lang w:val="en-US"/>
+        </w:rPr>
+        <w:t xml:space="preserve"> </w:t>
+      </w:r>
+      <w:proofErr w:type="spellStart"/>
+      <w:r>
+        <w:rPr>
+          <w:lang w:val="en-US"/>
+        </w:rPr>
+        <w:t>koji</w:t>
+      </w:r>
+      <w:proofErr w:type="spellEnd"/>
+      <w:r>
+        <w:rPr>
+          <w:lang w:val="en-US"/>
+        </w:rPr>
+        <w:t xml:space="preserve"> se </w:t>
+      </w:r>
+      <w:proofErr w:type="spellStart"/>
+      <w:r>
+        <w:rPr>
+          <w:lang w:val="en-US"/>
+        </w:rPr>
+        <w:t>odluče</w:t>
+      </w:r>
+      <w:proofErr w:type="spellEnd"/>
+      <w:r>
+        <w:rPr>
+          <w:lang w:val="en-US"/>
+        </w:rPr>
+        <w:t xml:space="preserve"> da ne </w:t>
+      </w:r>
+      <w:proofErr w:type="spellStart"/>
+      <w:r>
+        <w:rPr>
+          <w:lang w:val="en-US"/>
+        </w:rPr>
+        <w:t>naprave</w:t>
+      </w:r>
+      <w:proofErr w:type="spellEnd"/>
+      <w:r>
+        <w:rPr>
+          <w:lang w:val="en-US"/>
+        </w:rPr>
+        <w:t xml:space="preserve"> </w:t>
+      </w:r>
+      <w:proofErr w:type="spellStart"/>
+      <w:r>
+        <w:rPr>
+          <w:lang w:val="en-US"/>
+        </w:rPr>
+        <w:t>korisnički</w:t>
+      </w:r>
+      <w:proofErr w:type="spellEnd"/>
+      <w:r>
+        <w:rPr>
+          <w:lang w:val="en-US"/>
+        </w:rPr>
+        <w:t xml:space="preserve"> </w:t>
+      </w:r>
+      <w:proofErr w:type="spellStart"/>
+      <w:r>
+        <w:rPr>
+          <w:lang w:val="en-US"/>
+        </w:rPr>
+        <w:t>profil</w:t>
+      </w:r>
+      <w:proofErr w:type="spellEnd"/>
+      <w:r>
+        <w:rPr>
+          <w:lang w:val="en-US"/>
+        </w:rPr>
+        <w:t xml:space="preserve"> </w:t>
+      </w:r>
+      <w:proofErr w:type="spellStart"/>
+      <w:r>
+        <w:rPr>
+          <w:lang w:val="en-US"/>
+        </w:rPr>
+        <w:t>mogu</w:t>
+      </w:r>
+      <w:proofErr w:type="spellEnd"/>
+      <w:r>
+        <w:rPr>
+          <w:lang w:val="en-US"/>
+        </w:rPr>
+        <w:t xml:space="preserve"> </w:t>
+      </w:r>
+      <w:proofErr w:type="spellStart"/>
+      <w:r>
+        <w:rPr>
+          <w:lang w:val="en-US"/>
+        </w:rPr>
+        <w:t>samo</w:t>
+      </w:r>
+      <w:proofErr w:type="spellEnd"/>
+      <w:r>
+        <w:rPr>
+          <w:lang w:val="en-US"/>
+        </w:rPr>
+        <w:t xml:space="preserve"> </w:t>
+      </w:r>
+      <w:proofErr w:type="spellStart"/>
+      <w:r>
+        <w:rPr>
+          <w:lang w:val="en-US"/>
+        </w:rPr>
+        <w:t>gledati</w:t>
+      </w:r>
+      <w:proofErr w:type="spellEnd"/>
+      <w:r>
+        <w:rPr>
+          <w:lang w:val="en-US"/>
+        </w:rPr>
+        <w:t xml:space="preserve"> </w:t>
+      </w:r>
+      <w:proofErr w:type="spellStart"/>
+      <w:r>
+        <w:rPr>
+          <w:lang w:val="en-US"/>
+        </w:rPr>
+        <w:t>objave</w:t>
+      </w:r>
+      <w:proofErr w:type="spellEnd"/>
+      <w:r>
+        <w:rPr>
+          <w:lang w:val="en-US"/>
+        </w:rPr>
+        <w:t xml:space="preserve"> </w:t>
+      </w:r>
+      <w:proofErr w:type="spellStart"/>
+      <w:r>
+        <w:rPr>
+          <w:lang w:val="en-US"/>
+        </w:rPr>
+        <w:t>iz</w:t>
+      </w:r>
+      <w:proofErr w:type="spellEnd"/>
+      <w:r>
+        <w:rPr>
+          <w:lang w:val="en-US"/>
+        </w:rPr>
+        <w:t xml:space="preserve"> </w:t>
+      </w:r>
+      <w:proofErr w:type="spellStart"/>
       <w:r>
         <w:rPr>
           <w:i/>
           <w:lang w:val="en-US"/>
         </w:rPr>
-        <w:t>Dvorane slavnih</w:t>
-      </w:r>
-      <w:r>
-        <w:rPr>
+        <w:t>Dvorane</w:t>
+      </w:r>
+      <w:proofErr w:type="spellEnd"/>
+      <w:r>
+        <w:rPr>
+          <w:i/>
           <w:lang w:val="en-US"/>
         </w:rPr>
-        <w:t xml:space="preserve"> i kandidate za objavu dana.</w:t>
+        <w:t xml:space="preserve"> </w:t>
+      </w:r>
+      <w:proofErr w:type="spellStart"/>
+      <w:r>
+        <w:rPr>
+          <w:i/>
+          <w:lang w:val="en-US"/>
+        </w:rPr>
+        <w:t>slavnih</w:t>
+      </w:r>
+      <w:proofErr w:type="spellEnd"/>
+      <w:r>
+        <w:rPr>
+          <w:lang w:val="en-US"/>
+        </w:rPr>
+        <w:t xml:space="preserve"> </w:t>
+      </w:r>
+      <w:proofErr w:type="spellStart"/>
+      <w:r>
+        <w:rPr>
+          <w:lang w:val="en-US"/>
+        </w:rPr>
+        <w:t>i</w:t>
+      </w:r>
+      <w:proofErr w:type="spellEnd"/>
+      <w:r>
+        <w:rPr>
+          <w:lang w:val="en-US"/>
+        </w:rPr>
+        <w:t xml:space="preserve"> </w:t>
+      </w:r>
+      <w:proofErr w:type="spellStart"/>
+      <w:r>
+        <w:rPr>
+          <w:lang w:val="en-US"/>
+        </w:rPr>
+        <w:t>kandidate</w:t>
+      </w:r>
+      <w:proofErr w:type="spellEnd"/>
+      <w:r>
+        <w:rPr>
+          <w:lang w:val="en-US"/>
+        </w:rPr>
+        <w:t xml:space="preserve"> </w:t>
+      </w:r>
+      <w:proofErr w:type="spellStart"/>
+      <w:r>
+        <w:rPr>
+          <w:lang w:val="en-US"/>
+        </w:rPr>
+        <w:t>za</w:t>
+      </w:r>
+      <w:proofErr w:type="spellEnd"/>
+      <w:r>
+        <w:rPr>
+          <w:lang w:val="en-US"/>
+        </w:rPr>
+        <w:t xml:space="preserve"> </w:t>
+      </w:r>
+      <w:proofErr w:type="spellStart"/>
+      <w:r>
+        <w:rPr>
+          <w:lang w:val="en-US"/>
+        </w:rPr>
+        <w:t>objavu</w:t>
+      </w:r>
+      <w:proofErr w:type="spellEnd"/>
+      <w:r>
+        <w:rPr>
+          <w:lang w:val="en-US"/>
+        </w:rPr>
+        <w:t xml:space="preserve"> dana.</w:t>
       </w:r>
     </w:p>
     <w:p>
@@ -2593,14 +2956,14 @@
           <w:color w:val="FF1A87"/>
         </w:rPr>
       </w:pPr>
-      <w:bookmarkStart w:id="5" w:name="_Toc98346771"/>
+      <w:bookmarkStart w:id="4" w:name="_Toc98346771"/>
       <w:r>
         <w:rPr>
           <w:color w:val="FF1A87"/>
         </w:rPr>
         <w:t>Registrovani korisnik</w:t>
       </w:r>
-      <w:bookmarkEnd w:id="5"/>
+      <w:bookmarkEnd w:id="4"/>
     </w:p>
     <w:p>
       <w:pPr>
@@ -2635,14 +2998,14 @@
           <w:color w:val="FF1A87"/>
         </w:rPr>
       </w:pPr>
-      <w:bookmarkStart w:id="6" w:name="_Toc98346772"/>
+      <w:bookmarkStart w:id="5" w:name="_Toc98346772"/>
       <w:r>
         <w:rPr>
           <w:color w:val="FF1A87"/>
         </w:rPr>
         <w:t>Moderator</w:t>
       </w:r>
-      <w:bookmarkEnd w:id="6"/>
+      <w:bookmarkEnd w:id="5"/>
     </w:p>
     <w:p>
       <w:pPr>
@@ -2674,14 +3037,14 @@
           <w:color w:val="FF1A87"/>
         </w:rPr>
       </w:pPr>
-      <w:bookmarkStart w:id="7" w:name="_Toc98346773"/>
+      <w:bookmarkStart w:id="6" w:name="_Toc98346773"/>
       <w:r>
         <w:rPr>
           <w:color w:val="FF1A87"/>
         </w:rPr>
         <w:t>Administrator</w:t>
       </w:r>
-      <w:bookmarkEnd w:id="7"/>
+      <w:bookmarkEnd w:id="6"/>
     </w:p>
     <w:p>
       <w:pPr>
@@ -2713,7 +3076,7 @@
           <w:color w:val="FF1A87"/>
         </w:rPr>
       </w:pPr>
-      <w:bookmarkStart w:id="8" w:name="_Toc98346774"/>
+      <w:bookmarkStart w:id="7" w:name="_Toc98346774"/>
       <w:r>
         <w:rPr>
           <w:b/>
@@ -2722,7 +3085,7 @@
         <w:lastRenderedPageBreak/>
         <w:t>Arhitektura i karakteristike sistema</w:t>
       </w:r>
-      <w:bookmarkEnd w:id="8"/>
+      <w:bookmarkEnd w:id="7"/>
     </w:p>
     <w:p>
       <w:pPr>
@@ -2755,7 +3118,7 @@
       <w:r>
         <w:rPr>
           <w:noProof/>
-          <w:lang w:eastAsia="sr-Latn-RS"/>
+          <w:lang w:val="en-US"/>
         </w:rPr>
         <w:drawing>
           <wp:inline distT="0" distB="0" distL="0" distR="0" wp14:anchorId="62C891B8" wp14:editId="438B3A5A">
@@ -2808,14 +3171,27 @@
       <w:r>
         <w:t xml:space="preserve">Slika </w:t>
       </w:r>
-      <w:fldSimple w:instr=" SEQ Slika \* ARABIC ">
-        <w:r>
-          <w:rPr>
-            <w:noProof/>
-          </w:rPr>
-          <w:t>1</w:t>
-        </w:r>
-      </w:fldSimple>
+      <w:r>
+        <w:fldChar w:fldCharType="begin"/>
+      </w:r>
+      <w:r>
+        <w:instrText xml:space="preserve"> SEQ Slika \* ARABIC </w:instrText>
+      </w:r>
+      <w:r>
+        <w:fldChar w:fldCharType="separate"/>
+      </w:r>
+      <w:r>
+        <w:rPr>
+          <w:noProof/>
+        </w:rPr>
+        <w:t>1</w:t>
+      </w:r>
+      <w:r>
+        <w:rPr>
+          <w:noProof/>
+        </w:rPr>
+        <w:fldChar w:fldCharType="end"/>
+      </w:r>
       <w:r>
         <w:t xml:space="preserve"> - Prikaz arhitekture sistema</w:t>
       </w:r>
@@ -2833,7 +3209,7 @@
           <w:color w:val="FF1A87"/>
         </w:rPr>
       </w:pPr>
-      <w:bookmarkStart w:id="9" w:name="_Toc98346775"/>
+      <w:bookmarkStart w:id="8" w:name="_Toc98346775"/>
       <w:r>
         <w:rPr>
           <w:b/>
@@ -2841,7 +3217,7 @@
         </w:rPr>
         <w:t>Funkcionalni zahtevi</w:t>
       </w:r>
-      <w:bookmarkEnd w:id="9"/>
+      <w:bookmarkEnd w:id="8"/>
     </w:p>
     <w:p>
       <w:pPr>
@@ -2967,7 +3343,21 @@
     <w:p>
       <w:pPr>
         <w:pStyle w:val="ListParagraph"/>
-      </w:pPr>
+        <w:numPr>
+          <w:ilvl w:val="0"/>
+          <w:numId w:val="3"/>
+        </w:numPr>
+      </w:pPr>
+      <w:r>
+        <w:t>Automatski odabir objave dana</w:t>
+      </w:r>
+    </w:p>
+    <w:p>
+      <w:pPr>
+        <w:pStyle w:val="ListParagraph"/>
+      </w:pPr>
+      <w:bookmarkStart w:id="9" w:name="_GoBack"/>
+      <w:bookmarkEnd w:id="9"/>
     </w:p>
     <w:p>
       <w:pPr>
@@ -3244,7 +3634,7 @@
         <w:r>
           <w:rPr>
             <w:noProof/>
-            <w:lang w:eastAsia="sr-Latn-RS"/>
+            <w:lang w:val="en-US"/>
           </w:rPr>
           <mc:AlternateContent>
             <mc:Choice Requires="wps">
@@ -3311,7 +3701,7 @@
                                 <w:rPr>
                                   <w:noProof/>
                                 </w:rPr>
-                                <w:t>1</w:t>
+                                <w:t>5</w:t>
                               </w:r>
                               <w:r>
                                 <w:rPr>
@@ -3377,7 +3767,7 @@
                           <w:rPr>
                             <w:noProof/>
                           </w:rPr>
-                          <w:t>1</w:t>
+                          <w:t>5</w:t>
                         </w:r>
                         <w:r>
                           <w:rPr>
@@ -3397,7 +3787,7 @@
         <w:r>
           <w:rPr>
             <w:noProof/>
-            <w:lang w:eastAsia="sr-Latn-RS"/>
+            <w:lang w:val="en-US"/>
           </w:rPr>
           <mc:AlternateContent>
             <mc:Choice Requires="wps">
@@ -5136,7 +5526,7 @@
 <file path=customXml/item1.xml><?xml version="1.0" encoding="utf-8"?>
 <CoverPageProperties xmlns="http://schemas.microsoft.com/office/2006/coverPageProps">
   <PublishDate/>
-  <Abstract>Verzija 1.2</Abstract>
+  <Abstract>Verzija 1.3</Abstract>
   <CompanyAddress/>
   <CompanyPhone/>
   <CompanyFax/>
@@ -5157,7 +5547,7 @@
 </file>
 
 <file path=customXml/itemProps2.xml><?xml version="1.0" encoding="utf-8"?>
-<ds:datastoreItem xmlns:ds="http://schemas.openxmlformats.org/officeDocument/2006/customXml" ds:itemID="{C41A7E37-18BC-4074-A232-71B3F2F35CAB}">
+<ds:datastoreItem xmlns:ds="http://schemas.openxmlformats.org/officeDocument/2006/customXml" ds:itemID="{68F8A450-CF4A-42A9-A237-2BE56B39B8CB}">
   <ds:schemaRefs>
     <ds:schemaRef ds:uri="http://schemas.openxmlformats.org/officeDocument/2006/bibliography"/>
   </ds:schemaRefs>

</xml_diff>

<commit_message>
Izmene izgleda mobilne verzije sajta
Padding .spotlights .spotlight  povecan na svim rezolucijama, promena najuocljivija na mobilnoj verziji.
Word dokument projektnog zadatka konvertovan u PDF.
</commit_message>
<xml_diff>
--- a/Dokumentacija/Faza 1 - Projektni zadatak/Projektni zadatak.docx
+++ b/Dokumentacija/Faza 1 - Projektni zadatak/Projektni zadatak.docx
@@ -45,7 +45,7 @@
             <mc:AlternateContent>
               <mc:Choice Requires="wps">
                 <w:drawing>
-                  <wp:anchor distT="0" distB="0" distL="114300" distR="114300" simplePos="0" relativeHeight="251659264" behindDoc="0" locked="0" layoutInCell="1" allowOverlap="1" wp14:anchorId="2F2D7098" wp14:editId="7D453328">
+                  <wp:anchor distT="0" distB="0" distL="114300" distR="114300" simplePos="0" relativeHeight="251659264" behindDoc="0" locked="0" layoutInCell="1" allowOverlap="1" wp14:anchorId="10AF5C15" wp14:editId="326C55BD">
                     <wp:simplePos x="0" y="0"/>
                     <wp:positionH relativeFrom="page">
                       <wp:posOffset>195943</wp:posOffset>
@@ -144,7 +144,7 @@
                                           <w:lang w:val="en-US"/>
                                         </w:rPr>
                                         <w:drawing>
-                                          <wp:inline distT="0" distB="0" distL="0" distR="0" wp14:anchorId="2537CF4A" wp14:editId="69180AEB">
+                                          <wp:inline distT="0" distB="0" distL="0" distR="0" wp14:anchorId="1F07391B" wp14:editId="73268092">
                                             <wp:extent cx="2446774" cy="2290294"/>
                                             <wp:effectExtent l="0" t="0" r="0" b="0"/>
                                             <wp:docPr id="5" name="Picture 5"/>
@@ -391,33 +391,11 @@
                                         </w:sdtPr>
                                         <w:sdtEndPr/>
                                         <w:sdtContent>
-                                          <w:proofErr w:type="spellStart"/>
                                           <w:r>
                                             <w:rPr>
                                               <w:color w:val="44546A" w:themeColor="text2"/>
                                             </w:rPr>
-                                            <w:t>Vukašin</w:t>
-                                          </w:r>
-                                          <w:proofErr w:type="spellEnd"/>
-                                          <w:r>
-                                            <w:rPr>
-                                              <w:color w:val="44546A" w:themeColor="text2"/>
-                                            </w:rPr>
-                                            <w:t xml:space="preserve"> </w:t>
-                                          </w:r>
-                                          <w:proofErr w:type="spellStart"/>
-                                          <w:r>
-                                            <w:rPr>
-                                              <w:color w:val="44546A" w:themeColor="text2"/>
-                                            </w:rPr>
-                                            <w:t>Stepanović</w:t>
-                                          </w:r>
-                                          <w:proofErr w:type="spellEnd"/>
-                                          <w:r>
-                                            <w:rPr>
-                                              <w:color w:val="44546A" w:themeColor="text2"/>
-                                            </w:rPr>
-                                            <w:t xml:space="preserve"> -</w:t>
+                                            <w:t>Vukašin Stepanović -</w:t>
                                           </w:r>
                                           <w:r>
                                             <w:rPr>
@@ -496,7 +474,7 @@
               </mc:Choice>
               <mc:Fallback>
                 <w:pict>
-                  <v:shapetype w14:anchorId="2F2D7098" id="_x0000_t202" coordsize="21600,21600" o:spt="202" path="m,l,21600r21600,l21600,xe">
+                  <v:shapetype w14:anchorId="10AF5C15" id="_x0000_t202" coordsize="21600,21600" o:spt="202" path="m,l,21600r21600,l21600,xe">
                     <v:stroke joinstyle="miter"/>
                     <v:path gradientshapeok="t" o:connecttype="rect"/>
                   </v:shapetype>
@@ -545,7 +523,7 @@
                                     <w:lang w:val="en-US"/>
                                   </w:rPr>
                                   <w:drawing>
-                                    <wp:inline distT="0" distB="0" distL="0" distR="0" wp14:anchorId="2537CF4A" wp14:editId="69180AEB">
+                                    <wp:inline distT="0" distB="0" distL="0" distR="0" wp14:anchorId="1F07391B" wp14:editId="73268092">
                                       <wp:extent cx="2446774" cy="2290294"/>
                                       <wp:effectExtent l="0" t="0" r="0" b="0"/>
                                       <wp:docPr id="5" name="Picture 5"/>
@@ -792,33 +770,11 @@
                                   </w:sdtPr>
                                   <w:sdtEndPr/>
                                   <w:sdtContent>
-                                    <w:proofErr w:type="spellStart"/>
                                     <w:r>
                                       <w:rPr>
                                         <w:color w:val="44546A" w:themeColor="text2"/>
                                       </w:rPr>
-                                      <w:t>Vukašin</w:t>
-                                    </w:r>
-                                    <w:proofErr w:type="spellEnd"/>
-                                    <w:r>
-                                      <w:rPr>
-                                        <w:color w:val="44546A" w:themeColor="text2"/>
-                                      </w:rPr>
-                                      <w:t xml:space="preserve"> </w:t>
-                                    </w:r>
-                                    <w:proofErr w:type="spellStart"/>
-                                    <w:r>
-                                      <w:rPr>
-                                        <w:color w:val="44546A" w:themeColor="text2"/>
-                                      </w:rPr>
-                                      <w:t>Stepanović</w:t>
-                                    </w:r>
-                                    <w:proofErr w:type="spellEnd"/>
-                                    <w:r>
-                                      <w:rPr>
-                                        <w:color w:val="44546A" w:themeColor="text2"/>
-                                      </w:rPr>
-                                      <w:t xml:space="preserve"> -</w:t>
+                                      <w:t>Vukašin Stepanović -</w:t>
                                     </w:r>
                                     <w:r>
                                       <w:rPr>
@@ -890,6 +846,8 @@
             </w:rPr>
             <w:t>SI3PSI Principi Softverskog Inženjerstva</w:t>
           </w:r>
+          <w:bookmarkStart w:id="0" w:name="_GoBack"/>
+          <w:bookmarkEnd w:id="0"/>
         </w:p>
         <w:p>
           <w:r>
@@ -1312,14 +1270,12 @@
                   <w:color w:val="FF1A87"/>
                 </w:rPr>
               </w:pPr>
-              <w:proofErr w:type="spellStart"/>
               <w:r>
                 <w:rPr>
                   <w:color w:val="FF1A87"/>
                 </w:rPr>
                 <w:t>Sadržaj</w:t>
               </w:r>
-              <w:proofErr w:type="spellEnd"/>
             </w:p>
             <w:p>
               <w:pPr>
@@ -2460,7 +2416,7 @@
         <w:lastRenderedPageBreak/>
         <w:t xml:space="preserve"> </w:t>
       </w:r>
-      <w:bookmarkStart w:id="0" w:name="_Toc98346767"/>
+      <w:bookmarkStart w:id="1" w:name="_Toc98346767"/>
       <w:r>
         <w:rPr>
           <w:b/>
@@ -2468,7 +2424,7 @@
         </w:rPr>
         <w:t>Uvod</w:t>
       </w:r>
-      <w:bookmarkEnd w:id="0"/>
+      <w:bookmarkEnd w:id="1"/>
     </w:p>
     <w:p/>
     <w:p>
@@ -2523,7 +2479,7 @@
           <w:color w:val="FF1A87"/>
         </w:rPr>
       </w:pPr>
-      <w:bookmarkStart w:id="1" w:name="_Toc98346768"/>
+      <w:bookmarkStart w:id="2" w:name="_Toc98346768"/>
       <w:r>
         <w:rPr>
           <w:b/>
@@ -2531,7 +2487,7 @@
         </w:rPr>
         <w:t>Opis problema</w:t>
       </w:r>
-      <w:bookmarkEnd w:id="1"/>
+      <w:bookmarkEnd w:id="2"/>
     </w:p>
     <w:p/>
     <w:p>
@@ -2562,7 +2518,7 @@
           <w:color w:val="FF1A87"/>
         </w:rPr>
       </w:pPr>
-      <w:bookmarkStart w:id="2" w:name="_Toc98346769"/>
+      <w:bookmarkStart w:id="3" w:name="_Toc98346769"/>
       <w:r>
         <w:rPr>
           <w:b/>
@@ -2570,7 +2526,7 @@
         </w:rPr>
         <w:t>Kategorije korisnika</w:t>
       </w:r>
-      <w:bookmarkEnd w:id="2"/>
+      <w:bookmarkEnd w:id="3"/>
     </w:p>
     <w:p/>
     <w:p>
@@ -2598,14 +2554,14 @@
           <w:color w:val="FF1A87"/>
         </w:rPr>
       </w:pPr>
-      <w:bookmarkStart w:id="3" w:name="_Toc98346770"/>
+      <w:bookmarkStart w:id="4" w:name="_Toc98346770"/>
       <w:r>
         <w:rPr>
           <w:color w:val="FF1A87"/>
         </w:rPr>
         <w:t>Neregistrovani korisnik – gost</w:t>
       </w:r>
-      <w:bookmarkEnd w:id="3"/>
+      <w:bookmarkEnd w:id="4"/>
     </w:p>
     <w:p>
       <w:pPr>
@@ -2614,330 +2570,24 @@
           <w:lang w:val="en-US"/>
         </w:rPr>
       </w:pPr>
-      <w:proofErr w:type="spellStart"/>
       <w:r>
         <w:rPr>
           <w:lang w:val="en-US"/>
         </w:rPr>
-        <w:t>Svako</w:t>
-      </w:r>
-      <w:proofErr w:type="spellEnd"/>
-      <w:r>
-        <w:rPr>
-          <w:lang w:val="en-US"/>
-        </w:rPr>
-        <w:t xml:space="preserve"> </w:t>
-      </w:r>
-      <w:proofErr w:type="spellStart"/>
-      <w:r>
-        <w:rPr>
-          <w:lang w:val="en-US"/>
-        </w:rPr>
-        <w:t>može</w:t>
-      </w:r>
-      <w:proofErr w:type="spellEnd"/>
-      <w:r>
-        <w:rPr>
-          <w:lang w:val="en-US"/>
-        </w:rPr>
-        <w:t xml:space="preserve"> </w:t>
-      </w:r>
-      <w:proofErr w:type="spellStart"/>
-      <w:r>
-        <w:rPr>
-          <w:lang w:val="en-US"/>
-        </w:rPr>
-        <w:t>pristupiti</w:t>
-      </w:r>
-      <w:proofErr w:type="spellEnd"/>
-      <w:r>
-        <w:rPr>
-          <w:lang w:val="en-US"/>
-        </w:rPr>
-        <w:t xml:space="preserve"> </w:t>
-      </w:r>
-      <w:proofErr w:type="spellStart"/>
-      <w:r>
-        <w:rPr>
-          <w:lang w:val="en-US"/>
-        </w:rPr>
-        <w:t>sajtu</w:t>
-      </w:r>
-      <w:proofErr w:type="spellEnd"/>
-      <w:r>
-        <w:rPr>
-          <w:lang w:val="en-US"/>
-        </w:rPr>
-        <w:t xml:space="preserve"> </w:t>
-      </w:r>
-      <w:proofErr w:type="spellStart"/>
-      <w:r>
-        <w:rPr>
-          <w:lang w:val="en-US"/>
-        </w:rPr>
-        <w:t>Kavujlija</w:t>
-      </w:r>
-      <w:proofErr w:type="spellEnd"/>
-      <w:r>
-        <w:rPr>
-          <w:lang w:val="en-US"/>
-        </w:rPr>
-        <w:t xml:space="preserve">, </w:t>
-      </w:r>
-      <w:proofErr w:type="spellStart"/>
-      <w:r>
-        <w:rPr>
-          <w:lang w:val="en-US"/>
-        </w:rPr>
-        <w:t>ali</w:t>
-      </w:r>
-      <w:proofErr w:type="spellEnd"/>
-      <w:r>
-        <w:rPr>
-          <w:lang w:val="en-US"/>
-        </w:rPr>
-        <w:t xml:space="preserve"> </w:t>
-      </w:r>
-      <w:proofErr w:type="spellStart"/>
-      <w:r>
-        <w:rPr>
-          <w:lang w:val="en-US"/>
-        </w:rPr>
-        <w:t>oni</w:t>
-      </w:r>
-      <w:proofErr w:type="spellEnd"/>
-      <w:r>
-        <w:rPr>
-          <w:lang w:val="en-US"/>
-        </w:rPr>
-        <w:t xml:space="preserve"> </w:t>
-      </w:r>
-      <w:proofErr w:type="spellStart"/>
-      <w:r>
-        <w:rPr>
-          <w:lang w:val="en-US"/>
-        </w:rPr>
-        <w:t>koji</w:t>
-      </w:r>
-      <w:proofErr w:type="spellEnd"/>
-      <w:r>
-        <w:rPr>
-          <w:lang w:val="en-US"/>
-        </w:rPr>
-        <w:t xml:space="preserve"> se </w:t>
-      </w:r>
-      <w:proofErr w:type="spellStart"/>
-      <w:r>
-        <w:rPr>
-          <w:lang w:val="en-US"/>
-        </w:rPr>
-        <w:t>odluče</w:t>
-      </w:r>
-      <w:proofErr w:type="spellEnd"/>
-      <w:r>
-        <w:rPr>
-          <w:lang w:val="en-US"/>
-        </w:rPr>
-        <w:t xml:space="preserve"> da ne </w:t>
-      </w:r>
-      <w:proofErr w:type="spellStart"/>
-      <w:r>
-        <w:rPr>
-          <w:lang w:val="en-US"/>
-        </w:rPr>
-        <w:t>naprave</w:t>
-      </w:r>
-      <w:proofErr w:type="spellEnd"/>
-      <w:r>
-        <w:rPr>
-          <w:lang w:val="en-US"/>
-        </w:rPr>
-        <w:t xml:space="preserve"> </w:t>
-      </w:r>
-      <w:proofErr w:type="spellStart"/>
-      <w:r>
-        <w:rPr>
-          <w:lang w:val="en-US"/>
-        </w:rPr>
-        <w:t>korisnički</w:t>
-      </w:r>
-      <w:proofErr w:type="spellEnd"/>
-      <w:r>
-        <w:rPr>
-          <w:lang w:val="en-US"/>
-        </w:rPr>
-        <w:t xml:space="preserve"> </w:t>
-      </w:r>
-      <w:proofErr w:type="spellStart"/>
-      <w:r>
-        <w:rPr>
-          <w:lang w:val="en-US"/>
-        </w:rPr>
-        <w:t>profil</w:t>
-      </w:r>
-      <w:proofErr w:type="spellEnd"/>
-      <w:r>
-        <w:rPr>
-          <w:lang w:val="en-US"/>
-        </w:rPr>
-        <w:t xml:space="preserve"> </w:t>
-      </w:r>
-      <w:proofErr w:type="spellStart"/>
-      <w:r>
-        <w:rPr>
-          <w:lang w:val="en-US"/>
-        </w:rPr>
-        <w:t>mogu</w:t>
-      </w:r>
-      <w:proofErr w:type="spellEnd"/>
-      <w:r>
-        <w:rPr>
-          <w:lang w:val="en-US"/>
-        </w:rPr>
-        <w:t xml:space="preserve"> </w:t>
-      </w:r>
-      <w:proofErr w:type="spellStart"/>
-      <w:r>
-        <w:rPr>
-          <w:lang w:val="en-US"/>
-        </w:rPr>
-        <w:t>samo</w:t>
-      </w:r>
-      <w:proofErr w:type="spellEnd"/>
-      <w:r>
-        <w:rPr>
-          <w:lang w:val="en-US"/>
-        </w:rPr>
-        <w:t xml:space="preserve"> </w:t>
-      </w:r>
-      <w:proofErr w:type="spellStart"/>
-      <w:r>
-        <w:rPr>
-          <w:lang w:val="en-US"/>
-        </w:rPr>
-        <w:t>gledati</w:t>
-      </w:r>
-      <w:proofErr w:type="spellEnd"/>
-      <w:r>
-        <w:rPr>
-          <w:lang w:val="en-US"/>
-        </w:rPr>
-        <w:t xml:space="preserve"> </w:t>
-      </w:r>
-      <w:proofErr w:type="spellStart"/>
-      <w:r>
-        <w:rPr>
-          <w:lang w:val="en-US"/>
-        </w:rPr>
-        <w:t>objave</w:t>
-      </w:r>
-      <w:proofErr w:type="spellEnd"/>
-      <w:r>
-        <w:rPr>
-          <w:lang w:val="en-US"/>
-        </w:rPr>
-        <w:t xml:space="preserve"> </w:t>
-      </w:r>
-      <w:proofErr w:type="spellStart"/>
-      <w:r>
-        <w:rPr>
-          <w:lang w:val="en-US"/>
-        </w:rPr>
-        <w:t>iz</w:t>
-      </w:r>
-      <w:proofErr w:type="spellEnd"/>
-      <w:r>
-        <w:rPr>
-          <w:lang w:val="en-US"/>
-        </w:rPr>
-        <w:t xml:space="preserve"> </w:t>
-      </w:r>
-      <w:proofErr w:type="spellStart"/>
+        <w:t xml:space="preserve">Svako može pristupiti sajtu Kavujlija, ali oni koji se odluče da ne naprave korisnički profil mogu samo gledati objave iz </w:t>
+      </w:r>
       <w:r>
         <w:rPr>
           <w:i/>
           <w:lang w:val="en-US"/>
         </w:rPr>
-        <w:t>Dvorane</w:t>
-      </w:r>
-      <w:proofErr w:type="spellEnd"/>
-      <w:r>
-        <w:rPr>
-          <w:i/>
-          <w:lang w:val="en-US"/>
-        </w:rPr>
-        <w:t xml:space="preserve"> </w:t>
-      </w:r>
-      <w:proofErr w:type="spellStart"/>
-      <w:r>
-        <w:rPr>
-          <w:i/>
-          <w:lang w:val="en-US"/>
-        </w:rPr>
-        <w:t>slavnih</w:t>
-      </w:r>
-      <w:proofErr w:type="spellEnd"/>
+        <w:t>Dvorane slavnih</w:t>
+      </w:r>
       <w:r>
         <w:rPr>
           <w:lang w:val="en-US"/>
         </w:rPr>
-        <w:t xml:space="preserve"> </w:t>
-      </w:r>
-      <w:proofErr w:type="spellStart"/>
-      <w:r>
-        <w:rPr>
-          <w:lang w:val="en-US"/>
-        </w:rPr>
-        <w:t>i</w:t>
-      </w:r>
-      <w:proofErr w:type="spellEnd"/>
-      <w:r>
-        <w:rPr>
-          <w:lang w:val="en-US"/>
-        </w:rPr>
-        <w:t xml:space="preserve"> </w:t>
-      </w:r>
-      <w:proofErr w:type="spellStart"/>
-      <w:r>
-        <w:rPr>
-          <w:lang w:val="en-US"/>
-        </w:rPr>
-        <w:t>kandidate</w:t>
-      </w:r>
-      <w:proofErr w:type="spellEnd"/>
-      <w:r>
-        <w:rPr>
-          <w:lang w:val="en-US"/>
-        </w:rPr>
-        <w:t xml:space="preserve"> </w:t>
-      </w:r>
-      <w:proofErr w:type="spellStart"/>
-      <w:r>
-        <w:rPr>
-          <w:lang w:val="en-US"/>
-        </w:rPr>
-        <w:t>za</w:t>
-      </w:r>
-      <w:proofErr w:type="spellEnd"/>
-      <w:r>
-        <w:rPr>
-          <w:lang w:val="en-US"/>
-        </w:rPr>
-        <w:t xml:space="preserve"> </w:t>
-      </w:r>
-      <w:proofErr w:type="spellStart"/>
-      <w:r>
-        <w:rPr>
-          <w:lang w:val="en-US"/>
-        </w:rPr>
-        <w:t>objavu</w:t>
-      </w:r>
-      <w:proofErr w:type="spellEnd"/>
-      <w:r>
-        <w:rPr>
-          <w:lang w:val="en-US"/>
-        </w:rPr>
-        <w:t xml:space="preserve"> dana.</w:t>
+        <w:t xml:space="preserve"> i kandidate za objavu dana.</w:t>
       </w:r>
     </w:p>
     <w:p>
@@ -2956,14 +2606,14 @@
           <w:color w:val="FF1A87"/>
         </w:rPr>
       </w:pPr>
-      <w:bookmarkStart w:id="4" w:name="_Toc98346771"/>
+      <w:bookmarkStart w:id="5" w:name="_Toc98346771"/>
       <w:r>
         <w:rPr>
           <w:color w:val="FF1A87"/>
         </w:rPr>
         <w:t>Registrovani korisnik</w:t>
       </w:r>
-      <w:bookmarkEnd w:id="4"/>
+      <w:bookmarkEnd w:id="5"/>
     </w:p>
     <w:p>
       <w:pPr>
@@ -2998,14 +2648,14 @@
           <w:color w:val="FF1A87"/>
         </w:rPr>
       </w:pPr>
-      <w:bookmarkStart w:id="5" w:name="_Toc98346772"/>
+      <w:bookmarkStart w:id="6" w:name="_Toc98346772"/>
       <w:r>
         <w:rPr>
           <w:color w:val="FF1A87"/>
         </w:rPr>
         <w:t>Moderator</w:t>
       </w:r>
-      <w:bookmarkEnd w:id="5"/>
+      <w:bookmarkEnd w:id="6"/>
     </w:p>
     <w:p>
       <w:pPr>
@@ -3037,14 +2687,14 @@
           <w:color w:val="FF1A87"/>
         </w:rPr>
       </w:pPr>
-      <w:bookmarkStart w:id="6" w:name="_Toc98346773"/>
+      <w:bookmarkStart w:id="7" w:name="_Toc98346773"/>
       <w:r>
         <w:rPr>
           <w:color w:val="FF1A87"/>
         </w:rPr>
         <w:t>Administrator</w:t>
       </w:r>
-      <w:bookmarkEnd w:id="6"/>
+      <w:bookmarkEnd w:id="7"/>
     </w:p>
     <w:p>
       <w:pPr>
@@ -3076,7 +2726,7 @@
           <w:color w:val="FF1A87"/>
         </w:rPr>
       </w:pPr>
-      <w:bookmarkStart w:id="7" w:name="_Toc98346774"/>
+      <w:bookmarkStart w:id="8" w:name="_Toc98346774"/>
       <w:r>
         <w:rPr>
           <w:b/>
@@ -3085,7 +2735,7 @@
         <w:lastRenderedPageBreak/>
         <w:t>Arhitektura i karakteristike sistema</w:t>
       </w:r>
-      <w:bookmarkEnd w:id="7"/>
+      <w:bookmarkEnd w:id="8"/>
     </w:p>
     <w:p>
       <w:pPr>
@@ -3121,7 +2771,7 @@
           <w:lang w:val="en-US"/>
         </w:rPr>
         <w:drawing>
-          <wp:inline distT="0" distB="0" distL="0" distR="0" wp14:anchorId="62C891B8" wp14:editId="438B3A5A">
+          <wp:inline distT="0" distB="0" distL="0" distR="0" wp14:anchorId="012211C6" wp14:editId="131091CE">
             <wp:extent cx="5731510" cy="2544445"/>
             <wp:effectExtent l="0" t="0" r="0" b="0"/>
             <wp:docPr id="6" name="Picture 6"/>
@@ -3171,27 +2821,14 @@
       <w:r>
         <w:t xml:space="preserve">Slika </w:t>
       </w:r>
-      <w:r>
-        <w:fldChar w:fldCharType="begin"/>
-      </w:r>
-      <w:r>
-        <w:instrText xml:space="preserve"> SEQ Slika \* ARABIC </w:instrText>
-      </w:r>
-      <w:r>
-        <w:fldChar w:fldCharType="separate"/>
-      </w:r>
-      <w:r>
-        <w:rPr>
-          <w:noProof/>
-        </w:rPr>
-        <w:t>1</w:t>
-      </w:r>
-      <w:r>
-        <w:rPr>
-          <w:noProof/>
-        </w:rPr>
-        <w:fldChar w:fldCharType="end"/>
-      </w:r>
+      <w:fldSimple w:instr=" SEQ Slika \* ARABIC ">
+        <w:r>
+          <w:rPr>
+            <w:noProof/>
+          </w:rPr>
+          <w:t>1</w:t>
+        </w:r>
+      </w:fldSimple>
       <w:r>
         <w:t xml:space="preserve"> - Prikaz arhitekture sistema</w:t>
       </w:r>
@@ -3209,7 +2846,7 @@
           <w:color w:val="FF1A87"/>
         </w:rPr>
       </w:pPr>
-      <w:bookmarkStart w:id="8" w:name="_Toc98346775"/>
+      <w:bookmarkStart w:id="9" w:name="_Toc98346775"/>
       <w:r>
         <w:rPr>
           <w:b/>
@@ -3217,7 +2854,7 @@
         </w:rPr>
         <w:t>Funkcionalni zahtevi</w:t>
       </w:r>
-      <w:bookmarkEnd w:id="8"/>
+      <w:bookmarkEnd w:id="9"/>
     </w:p>
     <w:p>
       <w:pPr>
@@ -3356,8 +2993,6 @@
       <w:pPr>
         <w:pStyle w:val="ListParagraph"/>
       </w:pPr>
-      <w:bookmarkStart w:id="9" w:name="_GoBack"/>
-      <w:bookmarkEnd w:id="9"/>
     </w:p>
     <w:p>
       <w:pPr>
@@ -5547,7 +5182,7 @@
 </file>
 
 <file path=customXml/itemProps2.xml><?xml version="1.0" encoding="utf-8"?>
-<ds:datastoreItem xmlns:ds="http://schemas.openxmlformats.org/officeDocument/2006/customXml" ds:itemID="{68F8A450-CF4A-42A9-A237-2BE56B39B8CB}">
+<ds:datastoreItem xmlns:ds="http://schemas.openxmlformats.org/officeDocument/2006/customXml" ds:itemID="{51D6D291-3BDB-4C8C-9631-3C29E09F3AF8}">
   <ds:schemaRefs>
     <ds:schemaRef ds:uri="http://schemas.openxmlformats.org/officeDocument/2006/bibliography"/>
   </ds:schemaRefs>

</xml_diff>